<commit_message>
Ajout de la base de données et creation du dossier BDD
</commit_message>
<xml_diff>
--- a/cdg.docx
+++ b/cdg.docx
@@ -279,8 +279,8 @@
         <w:jc w:val="both"/>
         <w:rPr>
           <w:rFonts w:ascii="Bell MT" w:hAnsi="Bell MT"/>
-          <w:sz w:val="36"/>
-          <w:szCs w:val="36"/>
+          <w:sz w:val="16"/>
+          <w:szCs w:val="16"/>
         </w:rPr>
       </w:pPr>
     </w:p>
@@ -464,35 +464,25 @@
           <w:sz w:val="28"/>
           <w:szCs w:val="28"/>
         </w:rPr>
+        <w:t>De réaliser des statistiques sur l’ensemble des réponses données par les étudiants</w:t>
+      </w:r>
+    </w:p>
+    <w:p>
+      <w:pPr>
+        <w:jc w:val="both"/>
+        <w:rPr>
+          <w:rFonts w:ascii="Bell MT" w:hAnsi="Bell MT"/>
+          <w:sz w:val="28"/>
+          <w:szCs w:val="28"/>
+        </w:rPr>
+      </w:pPr>
+      <w:r>
+        <w:rPr>
+          <w:rFonts w:ascii="Bell MT" w:hAnsi="Bell MT"/>
+          <w:sz w:val="28"/>
+          <w:szCs w:val="28"/>
+        </w:rPr>
         <w:lastRenderedPageBreak/>
-        <w:t>De réaliser des statistiques sur l’ensemble des réponses données par les étudiants</w:t>
-      </w:r>
-    </w:p>
-    <w:p>
-      <w:pPr>
-        <w:jc w:val="both"/>
-        <w:rPr>
-          <w:rFonts w:ascii="Bell MT" w:hAnsi="Bell MT"/>
-          <w:sz w:val="28"/>
-          <w:szCs w:val="28"/>
-        </w:rPr>
-      </w:pPr>
-    </w:p>
-    <w:p>
-      <w:pPr>
-        <w:jc w:val="both"/>
-        <w:rPr>
-          <w:rFonts w:ascii="Bell MT" w:hAnsi="Bell MT"/>
-          <w:sz w:val="28"/>
-          <w:szCs w:val="28"/>
-        </w:rPr>
-      </w:pPr>
-      <w:r>
-        <w:rPr>
-          <w:rFonts w:ascii="Bell MT" w:hAnsi="Bell MT"/>
-          <w:sz w:val="28"/>
-          <w:szCs w:val="28"/>
-        </w:rPr>
         <w:pict>
           <v:rect id="_x0000_i1041" style="width:0;height:1.5pt" o:hralign="center" o:hrstd="t" o:hr="t" fillcolor="#a0a0a0" stroked="f"/>
         </w:pict>
@@ -853,6 +843,8 @@
           <w:szCs w:val="28"/>
         </w:rPr>
       </w:pPr>
+      <w:bookmarkStart w:id="0" w:name="_GoBack"/>
+      <w:bookmarkEnd w:id="0"/>
       <w:r>
         <w:rPr>
           <w:rFonts w:ascii="Bell MT" w:hAnsi="Bell MT"/>
@@ -1066,7 +1058,6 @@
           <w:sz w:val="28"/>
           <w:szCs w:val="28"/>
         </w:rPr>
-        <w:lastRenderedPageBreak/>
         <w:t>Création dynamique du QR code (unique à chaque cours)</w:t>
       </w:r>
     </w:p>
@@ -1113,6 +1104,7 @@
           <w:sz w:val="28"/>
           <w:szCs w:val="28"/>
         </w:rPr>
+        <w:lastRenderedPageBreak/>
         <w:t>Créer un QCM</w:t>
       </w:r>
     </w:p>
@@ -1613,8 +1605,6 @@
         <w:jc w:val="both"/>
         <w:rPr>
           <w:rFonts w:ascii="Bell MT" w:hAnsi="Bell MT"/>
-          <w:sz w:val="40"/>
-          <w:szCs w:val="40"/>
         </w:rPr>
       </w:pPr>
     </w:p>
@@ -1794,30 +1784,27 @@
         <w:jc w:val="both"/>
         <w:rPr>
           <w:rFonts w:ascii="Bell MT" w:hAnsi="Bell MT"/>
+          <w:sz w:val="2"/>
+          <w:szCs w:val="2"/>
+        </w:rPr>
+      </w:pPr>
+    </w:p>
+    <w:p>
+      <w:pPr>
+        <w:ind w:left="360"/>
+        <w:jc w:val="both"/>
+        <w:rPr>
+          <w:rFonts w:ascii="Bell MT" w:hAnsi="Bell MT"/>
           <w:sz w:val="36"/>
           <w:szCs w:val="36"/>
         </w:rPr>
       </w:pPr>
-    </w:p>
-    <w:p>
-      <w:pPr>
-        <w:ind w:left="360"/>
-        <w:jc w:val="both"/>
+      <w:r>
         <w:rPr>
           <w:rFonts w:ascii="Bell MT" w:hAnsi="Bell MT"/>
           <w:sz w:val="36"/>
           <w:szCs w:val="36"/>
         </w:rPr>
-      </w:pPr>
-      <w:bookmarkStart w:id="0" w:name="_GoBack"/>
-      <w:bookmarkEnd w:id="0"/>
-      <w:r>
-        <w:rPr>
-          <w:rFonts w:ascii="Bell MT" w:hAnsi="Bell MT"/>
-          <w:sz w:val="36"/>
-          <w:szCs w:val="36"/>
-        </w:rPr>
-        <w:lastRenderedPageBreak/>
         <w:t>Contraintes Techniques</w:t>
       </w:r>
       <w:r>

</xml_diff>